<commit_message>
added glm function option and jellyfish example
</commit_message>
<xml_diff>
--- a/doc/writeup.docx
+++ b/doc/writeup.docx
@@ -567,19 +567,61 @@
         <w:t>The detection function is assumed to be proportional to the change in observed density as a function of range from the camera, as shown in the illustrations above.  To derive</w:t>
       </w:r>
       <w:r>
-        <w:t xml:space="preserve"> this</w:t>
-      </w:r>
-      <w:r>
-        <w:t xml:space="preserve"> density</w:t>
-      </w:r>
-      <w:r>
-        <w:t>, the number of targets in a given range interval is divided by the volume in that interval.  The interval specifics are user set.</w:t>
+        <w:t xml:space="preserve"> th</w:t>
+      </w:r>
+      <w:r>
+        <w:t>e</w:t>
+      </w:r>
+      <w:r>
+        <w:t xml:space="preserve"> </w:t>
+      </w:r>
+      <w:r>
+        <w:t>pattern</w:t>
+      </w:r>
+      <w:r>
+        <w:t xml:space="preserve"> of range-dependent </w:t>
+      </w:r>
+      <w:r>
+        <w:t>change</w:t>
+      </w:r>
+      <w:r>
+        <w:t xml:space="preserve"> in </w:t>
+      </w:r>
+      <w:r>
+        <w:t>density</w:t>
+      </w:r>
+      <w:r>
+        <w:t xml:space="preserve">, the number of targets in a given range interval is divided by the volume in that interval. </w:t>
+      </w:r>
+      <w:r>
+        <w:t xml:space="preserve"> To allow for higher data amounts, the target ranges are combined from a large set of frames, with the assumption that the relationship between density and range is not dependent on any given frame. </w:t>
+      </w:r>
+      <w:r>
+        <w:t xml:space="preserve"> The interval </w:t>
+      </w:r>
+      <w:r>
+        <w:t>size is</w:t>
+      </w:r>
+      <w:r>
+        <w:t xml:space="preserve"> determined by the user</w:t>
+      </w:r>
+      <w:r>
+        <w:t>.</w:t>
+      </w:r>
+      <w:r>
+        <w:t xml:space="preserve"> A function is then fit to the density per range values.  Several function options can be used. The base is a simple logistic function, referred to as “single logistic”, which closely resembles the blue line in the theoretical examples.  </w:t>
+      </w:r>
+      <w:r>
+        <w:t xml:space="preserve">This function was chosen as it approximates the data patterns well and not because the underlying data are binary.  </w:t>
+      </w:r>
+      <w:r>
+        <w:t xml:space="preserve">To capture additional complexity of avoidance behavior, a double logistic model can be fit where one function captures the ascending arm of the change in density closer to the camera, and a second logistic captures the detection decline in the far field same as with the single logistic detection function.  Finally, if the density per range data appear strongly symmetrical, a normal curve can be used, although this is not assuming the underlying data are consistent with a normal distribution but is only useful for modeling the shape of the data.  </w:t>
+      </w:r>
+      <w:r>
+        <w:t xml:space="preserve">All functions are fit using an additional parameter for scale, which allows the functions to follow the arbitrary density values derived from combining observations across a set of individual frames.  The functions can then be used to approximate a probability of detection by setting the scale parameter equal to 1.  </w:t>
       </w:r>
       <w:bookmarkStart w:id="0" w:name="_GoBack"/>
       <w:bookmarkEnd w:id="0"/>
-      <w:r>
-        <w:t xml:space="preserve"> </w:t>
-      </w:r>
     </w:p>
     <w:p/>
     <w:p/>

</xml_diff>